<commit_message>
Update to the manuscript based on Ian's code review suggestions
</commit_message>
<xml_diff>
--- a/manuscript/RSOS R1/IR EXT CC SH_SM_JDH_IH (2020)_MANUSCRIPT_08.07.20.docx
+++ b/manuscript/RSOS R1/IR EXT CC SH_SM_JDH_IH (2020)_MANUSCRIPT_08.07.20.docx
@@ -14703,16 +14703,7 @@
           <w:sz w:val="24"/>
           <w:lang w:val="en-US"/>
         </w:rPr>
-        <w:t xml:space="preserve">The memory task consisted of eight trials. Four trials probed for the trained </w:t>
-      </w:r>
-      <w:r>
-        <w:rPr>
-          <w:rFonts w:ascii="Times New Roman" w:hAnsi="Times New Roman" w:cs="Times New Roman"/>
-          <w:color w:val="000000" w:themeColor="text1"/>
-          <w:sz w:val="24"/>
-          <w:lang w:val="en-US"/>
-        </w:rPr>
-        <w:t xml:space="preserve">Source/Target stimulus </w:t>
+        <w:t xml:space="preserve">The memory task consisted of eight trials. Four trials probed for the trained Source/Target stimulus </w:t>
       </w:r>
       <w:r>
         <w:rPr>
@@ -14730,109 +14721,26 @@
           <w:sz w:val="24"/>
           <w:lang w:val="en-US"/>
         </w:rPr>
-        <w:t xml:space="preserve">Response </w:t>
-      </w:r>
-      <w:r>
-        <w:rPr>
-          <w:rFonts w:ascii="Times New Roman" w:hAnsi="Times New Roman" w:cs="Times New Roman"/>
-          <w:color w:val="000000" w:themeColor="text1"/>
-          <w:sz w:val="24"/>
-          <w:lang w:val="en-US"/>
-        </w:rPr>
-        <w:t>relations (e.g., “</w:t>
-      </w:r>
-      <w:r>
-        <w:rPr>
-          <w:rFonts w:ascii="Times New Roman" w:hAnsi="Times New Roman" w:cs="Times New Roman"/>
-          <w:color w:val="000000" w:themeColor="text1"/>
-          <w:sz w:val="24"/>
-          <w:lang w:val="en-US"/>
-        </w:rPr>
-        <w:t>…</w:t>
-      </w:r>
-      <w:r>
-        <w:rPr>
-          <w:rFonts w:ascii="Times New Roman" w:hAnsi="Times New Roman" w:cs="Times New Roman"/>
-          <w:i/>
-          <w:color w:val="000000" w:themeColor="text1"/>
-          <w:sz w:val="24"/>
-          <w:lang w:val="en-US"/>
-        </w:rPr>
-        <w:t xml:space="preserve">when </w:t>
-      </w:r>
-      <w:r>
-        <w:rPr>
-          <w:rFonts w:ascii="Times New Roman" w:hAnsi="Times New Roman" w:cs="Times New Roman"/>
-          <w:i/>
-          <w:color w:val="000000" w:themeColor="text1"/>
-          <w:sz w:val="24"/>
-          <w:lang w:val="en-US"/>
-        </w:rPr>
-        <w:t xml:space="preserve">[Source/Target Stimulus 1/2] </w:t>
-      </w:r>
-      <w:r>
-        <w:rPr>
-          <w:rFonts w:ascii="Times New Roman" w:hAnsi="Times New Roman" w:cs="Times New Roman"/>
-          <w:i/>
-          <w:color w:val="000000" w:themeColor="text1"/>
-          <w:sz w:val="24"/>
-          <w:lang w:val="en-US"/>
-        </w:rPr>
-        <w:t>was presented which button did you have to press?</w:t>
-      </w:r>
-      <w:r>
-        <w:rPr>
-          <w:rFonts w:ascii="Times New Roman" w:hAnsi="Times New Roman" w:cs="Times New Roman"/>
-          <w:color w:val="000000" w:themeColor="text1"/>
-          <w:sz w:val="24"/>
-          <w:lang w:val="en-US"/>
-        </w:rPr>
-        <w:t xml:space="preserve">”) and provided participants with six response options (i.e., </w:t>
-      </w:r>
-      <w:r>
-        <w:rPr>
-          <w:rFonts w:ascii="Times New Roman" w:hAnsi="Times New Roman" w:cs="Times New Roman"/>
-          <w:color w:val="000000" w:themeColor="text1"/>
-          <w:sz w:val="24"/>
-          <w:lang w:val="en-US"/>
-        </w:rPr>
-        <w:t>“R1, R2, R3, or R4”</w:t>
-      </w:r>
-      <w:r>
-        <w:rPr>
-          <w:rFonts w:ascii="Times New Roman" w:hAnsi="Times New Roman" w:cs="Times New Roman"/>
-          <w:color w:val="000000" w:themeColor="text1"/>
-          <w:sz w:val="24"/>
-          <w:lang w:val="en-US"/>
-        </w:rPr>
-        <w:t xml:space="preserve">, “I don’t know” and “None of the above”). Another four trials probed for </w:t>
-      </w:r>
-      <w:r>
-        <w:rPr>
-          <w:rFonts w:ascii="Times New Roman" w:hAnsi="Times New Roman" w:cs="Times New Roman"/>
-          <w:color w:val="000000" w:themeColor="text1"/>
-          <w:sz w:val="24"/>
-          <w:lang w:val="en-US"/>
-        </w:rPr>
-        <w:t xml:space="preserve">the </w:t>
-      </w:r>
-      <w:r>
-        <w:rPr>
-          <w:rFonts w:ascii="Times New Roman" w:hAnsi="Times New Roman" w:cs="Times New Roman"/>
-          <w:color w:val="000000" w:themeColor="text1"/>
-          <w:sz w:val="24"/>
-          <w:lang w:val="en-US"/>
-        </w:rPr>
-        <w:t>R</w:t>
-      </w:r>
-      <w:r>
-        <w:rPr>
-          <w:rFonts w:ascii="Times New Roman" w:hAnsi="Times New Roman" w:cs="Times New Roman"/>
-          <w:color w:val="000000" w:themeColor="text1"/>
-          <w:sz w:val="24"/>
-          <w:lang w:val="en-US"/>
-        </w:rPr>
-        <w:t xml:space="preserve">esponse </w:t>
+        <w:t>Response relations (e.g., “…</w:t>
+      </w:r>
+      <w:r>
+        <w:rPr>
+          <w:rFonts w:ascii="Times New Roman" w:hAnsi="Times New Roman" w:cs="Times New Roman"/>
+          <w:i/>
+          <w:color w:val="000000" w:themeColor="text1"/>
+          <w:sz w:val="24"/>
+          <w:lang w:val="en-US"/>
+        </w:rPr>
+        <w:t>when [Source/Target Stimulus 1/2] was presented which button did you have to press?</w:t>
+      </w:r>
+      <w:r>
+        <w:rPr>
+          <w:rFonts w:ascii="Times New Roman" w:hAnsi="Times New Roman" w:cs="Times New Roman"/>
+          <w:color w:val="000000" w:themeColor="text1"/>
+          <w:sz w:val="24"/>
+          <w:lang w:val="en-US"/>
+        </w:rPr>
+        <w:t xml:space="preserve">”) and provided participants with six response options (i.e., “R1, R2, R3, or R4”, “I don’t know” and “None of the above”). Another four trials probed for the Response </w:t>
       </w:r>
       <w:r>
         <w:rPr>
@@ -14850,54 +14758,17 @@
           <w:sz w:val="24"/>
           <w:lang w:val="en-US"/>
         </w:rPr>
-        <w:t xml:space="preserve"> </w:t>
-      </w:r>
-      <w:r>
-        <w:rPr>
-          <w:rFonts w:ascii="Times New Roman" w:hAnsi="Times New Roman" w:cs="Times New Roman"/>
-          <w:color w:val="000000" w:themeColor="text1"/>
-          <w:sz w:val="24"/>
-          <w:lang w:val="en-US"/>
-        </w:rPr>
-        <w:t>O</w:t>
-      </w:r>
-      <w:r>
-        <w:rPr>
-          <w:rFonts w:ascii="Times New Roman" w:hAnsi="Times New Roman" w:cs="Times New Roman"/>
-          <w:color w:val="000000" w:themeColor="text1"/>
-          <w:sz w:val="24"/>
-          <w:lang w:val="en-US"/>
-        </w:rPr>
-        <w:t>utcome</w:t>
-      </w:r>
-      <w:r>
-        <w:rPr>
-          <w:rFonts w:ascii="Times New Roman" w:hAnsi="Times New Roman" w:cs="Times New Roman"/>
-          <w:color w:val="000000" w:themeColor="text1"/>
-          <w:sz w:val="24"/>
-          <w:lang w:val="en-US"/>
-        </w:rPr>
-        <w:t xml:space="preserve"> relations (e.g., “</w:t>
-      </w:r>
-      <w:r>
-        <w:rPr>
-          <w:rFonts w:ascii="Times New Roman" w:hAnsi="Times New Roman" w:cs="Times New Roman"/>
-          <w:i/>
-          <w:color w:val="000000" w:themeColor="text1"/>
-          <w:sz w:val="24"/>
-          <w:lang w:val="en-US"/>
-        </w:rPr>
-        <w:t>…</w:t>
-      </w:r>
-      <w:r>
-        <w:rPr>
-          <w:rFonts w:ascii="Times New Roman" w:hAnsi="Times New Roman" w:cs="Times New Roman"/>
-          <w:i/>
-          <w:color w:val="000000" w:themeColor="text1"/>
-          <w:sz w:val="24"/>
-          <w:lang w:val="en-US"/>
-        </w:rPr>
-        <w:t xml:space="preserve">when you </w:t>
+        <w:t xml:space="preserve"> Outcome relations (e.g., “</w:t>
+      </w:r>
+      <w:r>
+        <w:rPr>
+          <w:rFonts w:ascii="Times New Roman" w:hAnsi="Times New Roman" w:cs="Times New Roman"/>
+          <w:i/>
+          <w:color w:val="000000" w:themeColor="text1"/>
+          <w:sz w:val="24"/>
+          <w:lang w:val="en-US"/>
+        </w:rPr>
+        <w:t xml:space="preserve">…when you </w:t>
       </w:r>
       <w:r>
         <w:rPr>
@@ -14917,43 +14788,7 @@
           <w:sz w:val="24"/>
           <w:lang w:val="en-US"/>
         </w:rPr>
-        <w:t xml:space="preserve">”) and provided them with four options (i.e., </w:t>
-      </w:r>
-      <w:r>
-        <w:rPr>
-          <w:rFonts w:ascii="Times New Roman" w:hAnsi="Times New Roman" w:cs="Times New Roman"/>
-          <w:color w:val="000000" w:themeColor="text1"/>
-          <w:sz w:val="24"/>
-          <w:lang w:val="en-US"/>
-        </w:rPr>
-        <w:t>O1, O2</w:t>
-      </w:r>
-      <w:r>
-        <w:rPr>
-          <w:rFonts w:ascii="Times New Roman" w:hAnsi="Times New Roman" w:cs="Times New Roman"/>
-          <w:color w:val="000000" w:themeColor="text1"/>
-          <w:sz w:val="24"/>
-          <w:lang w:val="en-US"/>
-        </w:rPr>
-        <w:t xml:space="preserve">, “I don’t know” </w:t>
-      </w:r>
-      <w:r>
-        <w:rPr>
-          <w:rFonts w:ascii="Times New Roman" w:hAnsi="Times New Roman" w:cs="Times New Roman"/>
-          <w:color w:val="000000" w:themeColor="text1"/>
-          <w:sz w:val="24"/>
-          <w:lang w:val="en-US"/>
-        </w:rPr>
-        <w:t xml:space="preserve">and </w:t>
-      </w:r>
-      <w:r>
-        <w:rPr>
-          <w:rFonts w:ascii="Times New Roman" w:hAnsi="Times New Roman" w:cs="Times New Roman"/>
-          <w:color w:val="000000" w:themeColor="text1"/>
-          <w:sz w:val="24"/>
-          <w:lang w:val="en-US"/>
-        </w:rPr>
-        <w:t xml:space="preserve">“None of the above”). No feedback was provided for any response emitted during this task. Participants who produced a minimum of 6 out of 8 trials were defined as having passed the memory test while those who failed to do so were defined as having failed the task. </w:t>
+        <w:t xml:space="preserve">”) and provided them with four options (i.e., O1, O2, “I don’t know” and “None of the above”). No feedback was provided for any response emitted during this task. Participants who produced a minimum of 6 out of 8 trials were defined as having passed the memory test while those who failed to do so were defined as having failed the task. </w:t>
       </w:r>
     </w:p>
     <w:p>
@@ -36183,7 +36018,7 @@
           <w:szCs w:val="24"/>
           <w:lang w:val="en-US"/>
         </w:rPr>
-        <w:t>in general, OEC effects</w:t>
+        <w:t>in general, IR effects</w:t>
       </w:r>
       <w:r>
         <w:rPr>
@@ -36214,6 +36049,27 @@
           <w:szCs w:val="24"/>
           <w:lang w:val="en-US"/>
         </w:rPr>
+        <w:t xml:space="preserve"> = .01, 95% CI [-0.13, 0.15], </w:t>
+      </w:r>
+      <w:r>
+        <w:rPr>
+          <w:rFonts w:ascii="Times New Roman" w:hAnsi="Times New Roman" w:cs="Times New Roman"/>
+          <w:i/>
+          <w:color w:val="000000" w:themeColor="text1"/>
+          <w:sz w:val="24"/>
+          <w:szCs w:val="24"/>
+          <w:lang w:val="en-US"/>
+        </w:rPr>
+        <w:t>p</w:t>
+      </w:r>
+      <w:r>
+        <w:rPr>
+          <w:rFonts w:ascii="Times New Roman" w:hAnsi="Times New Roman" w:cs="Times New Roman"/>
+          <w:color w:val="000000" w:themeColor="text1"/>
+          <w:sz w:val="24"/>
+          <w:szCs w:val="24"/>
+          <w:lang w:val="en-US"/>
+        </w:rPr>
         <w:t xml:space="preserve"> = </w:t>
       </w:r>
       <w:r>
@@ -36222,80 +36078,20 @@
           <w:color w:val="000000" w:themeColor="text1"/>
           <w:sz w:val="24"/>
           <w:szCs w:val="24"/>
-          <w:lang w:val="en-US"/>
-        </w:rPr>
-        <w:t>-0.01</w:t>
-      </w:r>
-      <w:r>
-        <w:rPr>
-          <w:rFonts w:ascii="Times New Roman" w:hAnsi="Times New Roman" w:cs="Times New Roman"/>
-          <w:color w:val="000000" w:themeColor="text1"/>
-          <w:sz w:val="24"/>
-          <w:szCs w:val="24"/>
-          <w:lang w:val="en-US"/>
-        </w:rPr>
-        <w:t>, 95% CI [</w:t>
-      </w:r>
-      <w:r>
-        <w:rPr>
-          <w:rFonts w:ascii="Times New Roman" w:hAnsi="Times New Roman" w:cs="Times New Roman"/>
-          <w:color w:val="000000" w:themeColor="text1"/>
-          <w:sz w:val="24"/>
-          <w:szCs w:val="24"/>
-          <w:lang w:val="en-US"/>
-        </w:rPr>
-        <w:t>-0.20</w:t>
-      </w:r>
-      <w:r>
-        <w:rPr>
-          <w:rFonts w:ascii="Times New Roman" w:hAnsi="Times New Roman" w:cs="Times New Roman"/>
-          <w:color w:val="000000" w:themeColor="text1"/>
-          <w:sz w:val="24"/>
-          <w:szCs w:val="24"/>
-          <w:lang w:val="en-US"/>
-        </w:rPr>
-        <w:t xml:space="preserve">, </w:t>
-      </w:r>
-      <w:r>
-        <w:rPr>
-          <w:rFonts w:ascii="Times New Roman" w:hAnsi="Times New Roman" w:cs="Times New Roman"/>
-          <w:color w:val="000000" w:themeColor="text1"/>
-          <w:sz w:val="24"/>
-          <w:szCs w:val="24"/>
-          <w:lang w:val="en-US"/>
-        </w:rPr>
-        <w:t>0.19</w:t>
-      </w:r>
-      <w:r>
-        <w:rPr>
-          <w:rFonts w:ascii="Times New Roman" w:hAnsi="Times New Roman" w:cs="Times New Roman"/>
-          <w:color w:val="000000" w:themeColor="text1"/>
-          <w:sz w:val="24"/>
-          <w:szCs w:val="24"/>
-          <w:lang w:val="en-US"/>
-        </w:rPr>
-        <w:t xml:space="preserve">], </w:t>
-      </w:r>
-      <w:r>
-        <w:rPr>
-          <w:rFonts w:ascii="Times New Roman" w:hAnsi="Times New Roman" w:cs="Times New Roman"/>
-          <w:i/>
-          <w:color w:val="000000" w:themeColor="text1"/>
-          <w:sz w:val="24"/>
-          <w:szCs w:val="24"/>
-          <w:lang w:val="en-US"/>
-        </w:rPr>
-        <w:t>p</w:t>
-      </w:r>
-      <w:r>
-        <w:rPr>
-          <w:rFonts w:ascii="Times New Roman" w:hAnsi="Times New Roman" w:cs="Times New Roman"/>
-          <w:color w:val="000000" w:themeColor="text1"/>
-          <w:sz w:val="24"/>
-          <w:szCs w:val="24"/>
-          <w:lang w:val="en-US"/>
-        </w:rPr>
-        <w:t xml:space="preserve"> = </w:t>
+          <w:highlight w:val="yellow"/>
+          <w:lang w:val="en-US"/>
+        </w:rPr>
+        <w:t>XXX</w:t>
+      </w:r>
+      <w:r>
+        <w:rPr>
+          <w:rFonts w:ascii="Times New Roman" w:hAnsi="Times New Roman" w:cs="Times New Roman"/>
+          <w:color w:val="000000" w:themeColor="text1"/>
+          <w:sz w:val="24"/>
+          <w:szCs w:val="24"/>
+          <w:lang w:val="en-US"/>
+        </w:rPr>
+        <w:t xml:space="preserve">, were not moderated by the extinction procedures used in this </w:t>
       </w:r>
       <w:commentRangeStart w:id="1"/>
       <w:r>
@@ -36304,10 +36100,9 @@
           <w:color w:val="000000" w:themeColor="text1"/>
           <w:sz w:val="24"/>
           <w:szCs w:val="24"/>
-          <w:highlight w:val="yellow"/>
-          <w:lang w:val="en-US"/>
-        </w:rPr>
-        <w:t>XXX</w:t>
+          <w:lang w:val="en-US"/>
+        </w:rPr>
+        <w:t>paper</w:t>
       </w:r>
       <w:commentRangeEnd w:id="1"/>
       <w:r>
@@ -36315,98 +36110,6 @@
           <w:rStyle w:val="CommentReference"/>
         </w:rPr>
         <w:commentReference w:id="1"/>
-      </w:r>
-      <w:r>
-        <w:rPr>
-          <w:rFonts w:ascii="Times New Roman" w:hAnsi="Times New Roman" w:cs="Times New Roman"/>
-          <w:color w:val="000000" w:themeColor="text1"/>
-          <w:sz w:val="24"/>
-          <w:szCs w:val="24"/>
-        </w:rPr>
-        <w:t xml:space="preserve">, and </w:t>
-      </w:r>
-      <w:r>
-        <w:rPr>
-          <w:rFonts w:ascii="Times New Roman" w:hAnsi="Times New Roman" w:cs="Times New Roman"/>
-          <w:color w:val="000000" w:themeColor="text1"/>
-          <w:sz w:val="24"/>
-          <w:szCs w:val="24"/>
-          <w:lang w:val="en-US"/>
-        </w:rPr>
-        <w:t>IR effects</w:t>
-      </w:r>
-      <w:r>
-        <w:rPr>
-          <w:rFonts w:ascii="Times New Roman" w:hAnsi="Times New Roman" w:cs="Times New Roman"/>
-          <w:color w:val="000000" w:themeColor="text1"/>
-          <w:sz w:val="24"/>
-          <w:szCs w:val="24"/>
-          <w:lang w:val="en-US"/>
-        </w:rPr>
-        <w:t xml:space="preserve">, </w:t>
-      </w:r>
-      <w:r>
-        <w:rPr>
-          <w:rFonts w:ascii="Times New Roman" w:hAnsi="Times New Roman" w:cs="Times New Roman"/>
-          <w:i/>
-          <w:color w:val="000000" w:themeColor="text1"/>
-          <w:sz w:val="24"/>
-          <w:szCs w:val="24"/>
-          <w:lang w:val="en-US"/>
-        </w:rPr>
-        <w:t>d</w:t>
-      </w:r>
-      <w:r>
-        <w:rPr>
-          <w:rFonts w:ascii="Times New Roman" w:hAnsi="Times New Roman" w:cs="Times New Roman"/>
-          <w:color w:val="000000" w:themeColor="text1"/>
-          <w:sz w:val="24"/>
-          <w:szCs w:val="24"/>
-          <w:lang w:val="en-US"/>
-        </w:rPr>
-        <w:t xml:space="preserve"> = .01, 95% CI [-0.13, 0.15], </w:t>
-      </w:r>
-      <w:r>
-        <w:rPr>
-          <w:rFonts w:ascii="Times New Roman" w:hAnsi="Times New Roman" w:cs="Times New Roman"/>
-          <w:i/>
-          <w:color w:val="000000" w:themeColor="text1"/>
-          <w:sz w:val="24"/>
-          <w:szCs w:val="24"/>
-          <w:lang w:val="en-US"/>
-        </w:rPr>
-        <w:t>p</w:t>
-      </w:r>
-      <w:r>
-        <w:rPr>
-          <w:rFonts w:ascii="Times New Roman" w:hAnsi="Times New Roman" w:cs="Times New Roman"/>
-          <w:color w:val="000000" w:themeColor="text1"/>
-          <w:sz w:val="24"/>
-          <w:szCs w:val="24"/>
-          <w:lang w:val="en-US"/>
-        </w:rPr>
-        <w:t xml:space="preserve"> = </w:t>
-      </w:r>
-      <w:r>
-        <w:rPr>
-          <w:rFonts w:ascii="Times New Roman" w:hAnsi="Times New Roman" w:cs="Times New Roman"/>
-          <w:color w:val="000000" w:themeColor="text1"/>
-          <w:sz w:val="24"/>
-          <w:szCs w:val="24"/>
-          <w:highlight w:val="yellow"/>
-          <w:lang w:val="en-US"/>
-        </w:rPr>
-        <w:t>XXX</w:t>
-      </w:r>
-      <w:r>
-        <w:rPr>
-          <w:rFonts w:ascii="Times New Roman" w:hAnsi="Times New Roman" w:cs="Times New Roman"/>
-          <w:color w:val="000000" w:themeColor="text1"/>
-          <w:sz w:val="24"/>
-          <w:szCs w:val="24"/>
-          <w:lang w:val="en-US"/>
-        </w:rPr>
-        <w:t>, were not moderated by the extinction procedures used in this paper</w:t>
       </w:r>
       <w:r>
         <w:rPr>
@@ -36477,7 +36180,17 @@
           <w:szCs w:val="24"/>
           <w:lang w:val="en-US"/>
         </w:rPr>
-        <w:t xml:space="preserve">The meta-analytic model indicated that, in general, IR effects, </w:t>
+        <w:t>I</w:t>
+      </w:r>
+      <w:r>
+        <w:rPr>
+          <w:rFonts w:ascii="Times New Roman" w:hAnsi="Times New Roman" w:cs="Times New Roman"/>
+          <w:color w:val="000000" w:themeColor="text1"/>
+          <w:sz w:val="24"/>
+          <w:szCs w:val="24"/>
+          <w:lang w:val="en-US"/>
+        </w:rPr>
+        <w:t xml:space="preserve">n general, IR effects, </w:t>
       </w:r>
       <w:r>
         <w:rPr>
@@ -36540,7 +36253,27 @@
           <w:szCs w:val="24"/>
           <w:lang w:val="en-US"/>
         </w:rPr>
-        <w:t xml:space="preserve">, were not moderated by the extinction procedures used in this paper. </w:t>
+        <w:t xml:space="preserve">, were not moderated by the </w:t>
+      </w:r>
+      <w:r>
+        <w:rPr>
+          <w:rFonts w:ascii="Times New Roman" w:hAnsi="Times New Roman" w:cs="Times New Roman"/>
+          <w:color w:val="000000" w:themeColor="text1"/>
+          <w:sz w:val="24"/>
+          <w:szCs w:val="24"/>
+          <w:lang w:val="en-US"/>
+        </w:rPr>
+        <w:t xml:space="preserve">counterconditioning </w:t>
+      </w:r>
+      <w:r>
+        <w:rPr>
+          <w:rFonts w:ascii="Times New Roman" w:hAnsi="Times New Roman" w:cs="Times New Roman"/>
+          <w:color w:val="000000" w:themeColor="text1"/>
+          <w:sz w:val="24"/>
+          <w:szCs w:val="24"/>
+          <w:lang w:val="en-US"/>
+        </w:rPr>
+        <w:t xml:space="preserve">procedures used in this paper. </w:t>
       </w:r>
       <w:r>
         <w:rPr>
@@ -36697,7 +36430,7 @@
         </w:rPr>
         <w:t xml:space="preserve">(see </w:t>
       </w:r>
-      <w:commentRangeStart w:id="2"/>
+      <w:commentRangeStart w:id="3"/>
       <w:r>
         <w:rPr>
           <w:rFonts w:ascii="Times New Roman" w:hAnsi="Times New Roman" w:cs="Times New Roman"/>
@@ -36706,12 +36439,12 @@
         </w:rPr>
         <w:t>Supplementary Materials</w:t>
       </w:r>
-      <w:commentRangeEnd w:id="2"/>
+      <w:commentRangeEnd w:id="3"/>
       <w:r>
         <w:rPr>
           <w:rStyle w:val="CommentReference"/>
         </w:rPr>
-        <w:commentReference w:id="2"/>
+        <w:commentReference w:id="3"/>
       </w:r>
       <w:r>
         <w:rPr>
@@ -36727,7 +36460,31 @@
           <w:sz w:val="24"/>
           <w:lang w:val="en-US"/>
         </w:rPr>
-        <w:t xml:space="preserve">A broadly </w:t>
+        <w:t xml:space="preserve">A broadly comparable </w:t>
+      </w:r>
+      <w:r>
+        <w:rPr>
+          <w:rFonts w:ascii="Times New Roman" w:hAnsi="Times New Roman" w:cs="Times New Roman"/>
+          <w:sz w:val="24"/>
+          <w:lang w:val="en-US"/>
+        </w:rPr>
+        <w:t xml:space="preserve">same set of conclusions emerged as reported </w:t>
+      </w:r>
+      <w:r>
+        <w:rPr>
+          <w:rFonts w:ascii="Times New Roman" w:hAnsi="Times New Roman" w:cs="Times New Roman"/>
+          <w:sz w:val="24"/>
+          <w:lang w:val="en-US"/>
+        </w:rPr>
+        <w:t>above</w:t>
+      </w:r>
+      <w:r>
+        <w:rPr>
+          <w:rFonts w:ascii="Times New Roman" w:hAnsi="Times New Roman" w:cs="Times New Roman"/>
+          <w:sz w:val="24"/>
+          <w:lang w:val="en-US"/>
+        </w:rPr>
+        <w:t xml:space="preserve">. Thus the absence of </w:t>
       </w:r>
       <w:r>
         <w:rPr>
@@ -36736,31 +36493,7 @@
           <w:lang w:val="en-US"/>
         </w:rPr>
         <w:lastRenderedPageBreak/>
-        <w:t xml:space="preserve">comparable </w:t>
-      </w:r>
-      <w:r>
-        <w:rPr>
-          <w:rFonts w:ascii="Times New Roman" w:hAnsi="Times New Roman" w:cs="Times New Roman"/>
-          <w:sz w:val="24"/>
-          <w:lang w:val="en-US"/>
-        </w:rPr>
-        <w:t xml:space="preserve">same set of conclusions emerged as reported </w:t>
-      </w:r>
-      <w:r>
-        <w:rPr>
-          <w:rFonts w:ascii="Times New Roman" w:hAnsi="Times New Roman" w:cs="Times New Roman"/>
-          <w:sz w:val="24"/>
-          <w:lang w:val="en-US"/>
-        </w:rPr>
-        <w:t>above</w:t>
-      </w:r>
-      <w:r>
-        <w:rPr>
-          <w:rFonts w:ascii="Times New Roman" w:hAnsi="Times New Roman" w:cs="Times New Roman"/>
-          <w:sz w:val="24"/>
-          <w:lang w:val="en-US"/>
-        </w:rPr>
-        <w:t xml:space="preserve">. Thus the absence of extinction and counterconditioning effects cannot be attributed to a failure of participants to ‘learn’ during the acquisition and intervention phases. </w:t>
+        <w:t xml:space="preserve">extinction and counterconditioning effects cannot be attributed to a failure of participants to ‘learn’ during the acquisition and intervention phases. </w:t>
       </w:r>
     </w:p>
     <w:p>
@@ -36801,7 +36534,7 @@
           <w:lang w:val="en-US"/>
         </w:rPr>
       </w:pPr>
-      <w:commentRangeStart w:id="3"/>
+      <w:commentRangeStart w:id="4"/>
       <w:r>
         <w:rPr>
           <w:rFonts w:ascii="Times New Roman" w:hAnsi="Times New Roman" w:cs="Times New Roman"/>
@@ -36824,12 +36557,12 @@
         </w:rPr>
         <w:t xml:space="preserve">eta-analytic models </w:t>
       </w:r>
-      <w:commentRangeEnd w:id="3"/>
+      <w:commentRangeEnd w:id="4"/>
       <w:r>
         <w:rPr>
           <w:rStyle w:val="CommentReference"/>
         </w:rPr>
-        <w:commentReference w:id="3"/>
+        <w:commentReference w:id="4"/>
       </w:r>
       <w:r>
         <w:rPr>
@@ -37270,8 +37003,6 @@
           <w:lang w:val="en-US"/>
         </w:rPr>
       </w:pPr>
-      <w:bookmarkStart w:id="4" w:name="_GoBack"/>
-      <w:bookmarkEnd w:id="4"/>
       <w:r>
         <w:rPr>
           <w:rFonts w:ascii="Times New Roman" w:hAnsi="Times New Roman" w:cs="Times New Roman"/>
@@ -37522,44 +37253,53 @@
           <w:szCs w:val="24"/>
           <w:lang w:val="en-US"/>
         </w:rPr>
+        <w:t>‘</w:t>
+      </w:r>
+      <w:r>
+        <w:rPr>
+          <w:rFonts w:ascii="Times New Roman" w:hAnsi="Times New Roman" w:cs="Times New Roman"/>
+          <w:sz w:val="24"/>
+          <w:szCs w:val="24"/>
+          <w:lang w:val="en-US"/>
+        </w:rPr>
+        <w:t>intersected</w:t>
+      </w:r>
+      <w:r>
+        <w:rPr>
+          <w:rFonts w:ascii="Times New Roman" w:hAnsi="Times New Roman" w:cs="Times New Roman"/>
+          <w:sz w:val="24"/>
+          <w:szCs w:val="24"/>
+          <w:lang w:val="en-US"/>
+        </w:rPr>
+        <w:t>’</w:t>
+      </w:r>
+      <w:r>
+        <w:rPr>
+          <w:rFonts w:ascii="Times New Roman" w:hAnsi="Times New Roman" w:cs="Times New Roman"/>
+          <w:sz w:val="24"/>
+          <w:szCs w:val="24"/>
+          <w:lang w:val="en-US"/>
+        </w:rPr>
+        <w:t xml:space="preserve"> with a contingency containing a neutral target</w:t>
+      </w:r>
+      <w:r>
+        <w:rPr>
+          <w:rFonts w:ascii="Times New Roman" w:hAnsi="Times New Roman" w:cs="Times New Roman"/>
+          <w:sz w:val="24"/>
+          <w:szCs w:val="24"/>
+          <w:lang w:val="en-US"/>
+        </w:rPr>
+        <w:t xml:space="preserve"> (i.e., that they both contained a </w:t>
+      </w:r>
+      <w:r>
+        <w:rPr>
+          <w:rFonts w:ascii="Times New Roman" w:hAnsi="Times New Roman" w:cs="Times New Roman"/>
+          <w:sz w:val="24"/>
+          <w:szCs w:val="24"/>
+          <w:lang w:val="en-US"/>
+        </w:rPr>
         <w:lastRenderedPageBreak/>
-        <w:t>‘</w:t>
-      </w:r>
-      <w:r>
-        <w:rPr>
-          <w:rFonts w:ascii="Times New Roman" w:hAnsi="Times New Roman" w:cs="Times New Roman"/>
-          <w:sz w:val="24"/>
-          <w:szCs w:val="24"/>
-          <w:lang w:val="en-US"/>
-        </w:rPr>
-        <w:t>intersected</w:t>
-      </w:r>
-      <w:r>
-        <w:rPr>
-          <w:rFonts w:ascii="Times New Roman" w:hAnsi="Times New Roman" w:cs="Times New Roman"/>
-          <w:sz w:val="24"/>
-          <w:szCs w:val="24"/>
-          <w:lang w:val="en-US"/>
-        </w:rPr>
-        <w:t>’</w:t>
-      </w:r>
-      <w:r>
-        <w:rPr>
-          <w:rFonts w:ascii="Times New Roman" w:hAnsi="Times New Roman" w:cs="Times New Roman"/>
-          <w:sz w:val="24"/>
-          <w:szCs w:val="24"/>
-          <w:lang w:val="en-US"/>
-        </w:rPr>
-        <w:t xml:space="preserve"> with a contingency containing a neutral target</w:t>
-      </w:r>
-      <w:r>
-        <w:rPr>
-          <w:rFonts w:ascii="Times New Roman" w:hAnsi="Times New Roman" w:cs="Times New Roman"/>
-          <w:sz w:val="24"/>
-          <w:szCs w:val="24"/>
-          <w:lang w:val="en-US"/>
-        </w:rPr>
-        <w:t xml:space="preserve"> (i.e., that they both contained a common outcome stimulus)</w:t>
+        <w:t>common outcome stimulus)</w:t>
       </w:r>
       <w:r>
         <w:rPr>
@@ -38126,8 +37866,17 @@
           <w:szCs w:val="24"/>
           <w:lang w:val="en-US"/>
         </w:rPr>
+        <w:t>A multi-level meta-analysis of Experiments 1-7 also showed that operant evaluative conditioning gave rise to strong changes in likes and dislikes whereas a moderator meta-</w:t>
+      </w:r>
+      <w:r>
+        <w:rPr>
+          <w:rFonts w:ascii="Times New Roman" w:hAnsi="Times New Roman" w:cs="Times New Roman"/>
+          <w:sz w:val="24"/>
+          <w:szCs w:val="24"/>
+          <w:lang w:val="en-US"/>
+        </w:rPr>
         <w:lastRenderedPageBreak/>
-        <w:t xml:space="preserve">A multi-level meta-analysis of Experiments 1-7 also showed that operant evaluative conditioning gave rise to strong changes in likes and dislikes whereas a moderator meta-analysis indicated that extinction procedures, in general, failed to reduce or eliminate those </w:t>
+        <w:t xml:space="preserve">analysis indicated that extinction procedures, in general, failed to reduce or eliminate those </w:t>
       </w:r>
       <w:commentRangeStart w:id="5"/>
       <w:r>
@@ -38701,7 +38450,34 @@
           <w:szCs w:val="24"/>
           <w:lang w:val="en-US"/>
         </w:rPr>
-        <w:t xml:space="preserve">, presenting stimuli simultaneously instead of sequentially, or </w:t>
+        <w:t xml:space="preserve">, presenting stimuli simultaneously instead of sequentially, or even asking participants to rate the targets and outcomes multiple times. </w:t>
+      </w:r>
+      <w:r>
+        <w:rPr>
+          <w:rFonts w:ascii="Times New Roman" w:hAnsi="Times New Roman" w:cs="Times New Roman"/>
+          <w:sz w:val="24"/>
+          <w:szCs w:val="24"/>
+          <w:lang w:val="en-US"/>
+        </w:rPr>
+        <w:t>F</w:t>
+      </w:r>
+      <w:r>
+        <w:rPr>
+          <w:rFonts w:ascii="Times New Roman" w:hAnsi="Times New Roman" w:cs="Times New Roman"/>
+          <w:sz w:val="24"/>
+          <w:szCs w:val="24"/>
+          <w:lang w:val="en-US"/>
+        </w:rPr>
+        <w:t xml:space="preserve">uture work </w:t>
+      </w:r>
+      <w:r>
+        <w:rPr>
+          <w:rFonts w:ascii="Times New Roman" w:hAnsi="Times New Roman" w:cs="Times New Roman"/>
+          <w:sz w:val="24"/>
+          <w:szCs w:val="24"/>
+          <w:lang w:val="en-US"/>
+        </w:rPr>
+        <w:t xml:space="preserve">should </w:t>
       </w:r>
       <w:r>
         <w:rPr>
@@ -38711,34 +38487,7 @@
           <w:lang w:val="en-US"/>
         </w:rPr>
         <w:lastRenderedPageBreak/>
-        <w:t xml:space="preserve">even asking participants to rate the targets and outcomes multiple times. </w:t>
-      </w:r>
-      <w:r>
-        <w:rPr>
-          <w:rFonts w:ascii="Times New Roman" w:hAnsi="Times New Roman" w:cs="Times New Roman"/>
-          <w:sz w:val="24"/>
-          <w:szCs w:val="24"/>
-          <w:lang w:val="en-US"/>
-        </w:rPr>
-        <w:t>F</w:t>
-      </w:r>
-      <w:r>
-        <w:rPr>
-          <w:rFonts w:ascii="Times New Roman" w:hAnsi="Times New Roman" w:cs="Times New Roman"/>
-          <w:sz w:val="24"/>
-          <w:szCs w:val="24"/>
-          <w:lang w:val="en-US"/>
-        </w:rPr>
-        <w:t xml:space="preserve">uture work </w:t>
-      </w:r>
-      <w:r>
-        <w:rPr>
-          <w:rFonts w:ascii="Times New Roman" w:hAnsi="Times New Roman" w:cs="Times New Roman"/>
-          <w:sz w:val="24"/>
-          <w:szCs w:val="24"/>
-          <w:lang w:val="en-US"/>
-        </w:rPr>
-        <w:t xml:space="preserve">should better </w:t>
+        <w:t xml:space="preserve">better </w:t>
       </w:r>
       <w:r>
         <w:rPr>
@@ -39634,7 +39383,25 @@
           <w:szCs w:val="24"/>
           <w:lang w:val="en-US"/>
         </w:rPr>
-        <w:t xml:space="preserve">not </w:t>
+        <w:t xml:space="preserve">not only </w:t>
+      </w:r>
+      <w:r>
+        <w:rPr>
+          <w:rFonts w:ascii="Times New Roman" w:hAnsi="Times New Roman" w:cs="Times New Roman"/>
+          <w:sz w:val="24"/>
+          <w:szCs w:val="24"/>
+          <w:lang w:val="en-US"/>
+        </w:rPr>
+        <w:t xml:space="preserve">increased the negativity of implicit attitudes toward unhealthy snacks </w:t>
+      </w:r>
+      <w:r>
+        <w:rPr>
+          <w:rFonts w:ascii="Times New Roman" w:hAnsi="Times New Roman" w:cs="Times New Roman"/>
+          <w:sz w:val="24"/>
+          <w:szCs w:val="24"/>
+          <w:lang w:val="en-US"/>
+        </w:rPr>
+        <w:t xml:space="preserve">but also the </w:t>
       </w:r>
       <w:r>
         <w:rPr>
@@ -39644,25 +39411,7 @@
           <w:lang w:val="en-US"/>
         </w:rPr>
         <w:lastRenderedPageBreak/>
-        <w:t xml:space="preserve">only </w:t>
-      </w:r>
-      <w:r>
-        <w:rPr>
-          <w:rFonts w:ascii="Times New Roman" w:hAnsi="Times New Roman" w:cs="Times New Roman"/>
-          <w:sz w:val="24"/>
-          <w:szCs w:val="24"/>
-          <w:lang w:val="en-US"/>
-        </w:rPr>
-        <w:t xml:space="preserve">increased the negativity of implicit attitudes toward unhealthy snacks </w:t>
-      </w:r>
-      <w:r>
-        <w:rPr>
-          <w:rFonts w:ascii="Times New Roman" w:hAnsi="Times New Roman" w:cs="Times New Roman"/>
-          <w:sz w:val="24"/>
-          <w:szCs w:val="24"/>
-          <w:lang w:val="en-US"/>
-        </w:rPr>
-        <w:t>but also the subsequent</w:t>
+        <w:t>subsequent</w:t>
       </w:r>
       <w:r>
         <w:rPr>
@@ -40339,7 +40088,34 @@
           <w:szCs w:val="24"/>
           <w:lang w:val="en-US"/>
         </w:rPr>
-        <w:t xml:space="preserve">corresponding change in behavior. For instance, an advertisement sets out to increase consumer liking of a brand product with the hope that this change in liking will lead people to actually purchase the product itself. Therefore, it seems useful to identify learning pathways </w:t>
+        <w:t xml:space="preserve">corresponding change in behavior. For instance, an advertisement sets out to increase consumer liking of a brand product with the hope that this change in liking will lead people to actually purchase the product itself. Therefore, it seems useful to identify learning pathways that produce changes in liking that </w:t>
+      </w:r>
+      <w:r>
+        <w:rPr>
+          <w:rFonts w:ascii="Times New Roman" w:hAnsi="Times New Roman" w:cs="Times New Roman"/>
+          <w:sz w:val="24"/>
+          <w:szCs w:val="24"/>
+          <w:lang w:val="en-US"/>
+        </w:rPr>
+        <w:t>persist</w:t>
+      </w:r>
+      <w:r>
+        <w:rPr>
+          <w:rFonts w:ascii="Times New Roman" w:hAnsi="Times New Roman" w:cs="Times New Roman"/>
+          <w:sz w:val="24"/>
+          <w:szCs w:val="24"/>
+          <w:lang w:val="en-US"/>
+        </w:rPr>
+        <w:t xml:space="preserve"> across time and in the face of extinction</w:t>
+      </w:r>
+      <w:r>
+        <w:rPr>
+          <w:rFonts w:ascii="Times New Roman" w:hAnsi="Times New Roman" w:cs="Times New Roman"/>
+          <w:sz w:val="24"/>
+          <w:szCs w:val="24"/>
+          <w:lang w:val="en-US"/>
+        </w:rPr>
+        <w:t xml:space="preserve">. Our data </w:t>
       </w:r>
       <w:r>
         <w:rPr>
@@ -40349,34 +40125,7 @@
           <w:lang w:val="en-US"/>
         </w:rPr>
         <w:lastRenderedPageBreak/>
-        <w:t xml:space="preserve">that produce changes in liking that </w:t>
-      </w:r>
-      <w:r>
-        <w:rPr>
-          <w:rFonts w:ascii="Times New Roman" w:hAnsi="Times New Roman" w:cs="Times New Roman"/>
-          <w:sz w:val="24"/>
-          <w:szCs w:val="24"/>
-          <w:lang w:val="en-US"/>
-        </w:rPr>
-        <w:t>persist</w:t>
-      </w:r>
-      <w:r>
-        <w:rPr>
-          <w:rFonts w:ascii="Times New Roman" w:hAnsi="Times New Roman" w:cs="Times New Roman"/>
-          <w:sz w:val="24"/>
-          <w:szCs w:val="24"/>
-          <w:lang w:val="en-US"/>
-        </w:rPr>
-        <w:t xml:space="preserve"> across time and in the face of extinction</w:t>
-      </w:r>
-      <w:r>
-        <w:rPr>
-          <w:rFonts w:ascii="Times New Roman" w:hAnsi="Times New Roman" w:cs="Times New Roman"/>
-          <w:sz w:val="24"/>
-          <w:szCs w:val="24"/>
-          <w:lang w:val="en-US"/>
-        </w:rPr>
-        <w:t xml:space="preserve">. Our data suggest that this is </w:t>
+        <w:t xml:space="preserve">suggest that this is </w:t>
       </w:r>
       <w:r>
         <w:rPr>
@@ -45314,16 +45063,19 @@
       </w:r>
     </w:p>
   </w:comment>
-  <w:comment w:id="1" w:author="sean hughes" w:date="2020-07-07T15:51:00Z" w:initials="sh">
+  <w:comment w:id="1" w:author="sean hughes" w:date="2020-07-17T09:32:00Z" w:initials="sh">
     <w:p>
       <w:pPr>
         <w:pStyle w:val="CommentText"/>
       </w:pPr>
       <w:r>
-        <w:t xml:space="preserve">Any </w:t>
-      </w:r>
-      <w:r>
-        <w:t xml:space="preserve">idea </w:t>
+        <w:rPr>
+          <w:rStyle w:val="CommentReference"/>
+        </w:rPr>
+        <w:annotationRef/>
+      </w:r>
+      <w:r>
+        <w:t xml:space="preserve">Any idea </w:t>
       </w:r>
       <w:r>
         <w:rPr>
@@ -45336,7 +45088,7 @@
       </w:r>
     </w:p>
   </w:comment>
-  <w:comment w:id="2" w:author="sean hughes" w:date="2020-07-08T11:21:00Z" w:initials="sh">
+  <w:comment w:id="3" w:author="sean hughes" w:date="2020-07-08T11:21:00Z" w:initials="sh">
     <w:p>
       <w:pPr>
         <w:pStyle w:val="CommentText"/>
@@ -45352,7 +45104,7 @@
       </w:r>
     </w:p>
   </w:comment>
-  <w:comment w:id="3" w:author="sean hughes" w:date="2020-07-08T11:29:00Z" w:initials="sh">
+  <w:comment w:id="4" w:author="sean hughes" w:date="2020-07-08T11:29:00Z" w:initials="sh">
     <w:p>
       <w:pPr>
         <w:pStyle w:val="CommentText"/>
@@ -45396,10 +45148,7 @@
         <w:annotationRef/>
       </w:r>
       <w:r>
-        <w:t xml:space="preserve">I’m </w:t>
-      </w:r>
-      <w:r>
-        <w:t xml:space="preserve">trying to balance the moderator meta-analysis conclusions with the fact that there were extinction and CC effects in specific studies (i.e., to not “lose the forest for the tress”). The meta-analyses indicate that there is nothing going on in general. But specific studies do produce really strong effects in places. </w:t>
+        <w:t xml:space="preserve">I’m trying to balance the moderator meta-analysis conclusions with the fact that there were extinction and CC effects in specific studies (i.e., to not “lose the forest for the tress”). The meta-analyses indicate that there is nothing going on in general. But specific studies do produce really strong effects in places. </w:t>
       </w:r>
     </w:p>
     <w:p>
@@ -45422,7 +45171,7 @@
 <file path=word/commentsExtended.xml><?xml version="1.0" encoding="utf-8"?>
 <w15:commentsEx xmlns:wpc="http://schemas.microsoft.com/office/word/2010/wordprocessingCanvas" xmlns:cx="http://schemas.microsoft.com/office/drawing/2014/chartex" xmlns:cx1="http://schemas.microsoft.com/office/drawing/2015/9/8/chartex" xmlns:mc="http://schemas.openxmlformats.org/markup-compatibility/2006" xmlns:o="urn:schemas-microsoft-com:office:office" xmlns:r="http://schemas.openxmlformats.org/officeDocument/2006/relationships" xmlns:m="http://schemas.openxmlformats.org/officeDocument/2006/math" xmlns:v="urn:schemas-microsoft-com:vml" xmlns:wp14="http://schemas.microsoft.com/office/word/2010/wordprocessingDrawing" xmlns:wp="http://schemas.openxmlformats.org/drawingml/2006/wordprocessingDrawing" xmlns:w10="urn:schemas-microsoft-com:office:word" xmlns:w="http://schemas.openxmlformats.org/wordprocessingml/2006/main" xmlns:w14="http://schemas.microsoft.com/office/word/2010/wordml" xmlns:w15="http://schemas.microsoft.com/office/word/2012/wordml" xmlns:w16se="http://schemas.microsoft.com/office/word/2015/wordml/symex" xmlns:wpg="http://schemas.microsoft.com/office/word/2010/wordprocessingGroup" xmlns:wpi="http://schemas.microsoft.com/office/word/2010/wordprocessingInk" xmlns:wne="http://schemas.microsoft.com/office/word/2006/wordml" xmlns:wps="http://schemas.microsoft.com/office/word/2010/wordprocessingShape" mc:Ignorable="w14 w15 w16se wp14">
   <w15:commentEx w15:paraId="186C7ED3" w15:done="0"/>
-  <w15:commentEx w15:paraId="161093F7" w15:done="0"/>
+  <w15:commentEx w15:paraId="283A386D" w15:done="0"/>
   <w15:commentEx w15:paraId="7592C8EE" w15:done="0"/>
   <w15:commentEx w15:paraId="242EB9E7" w15:done="0"/>
   <w15:commentEx w15:paraId="64AC1B3C" w15:done="0"/>
@@ -45734,13 +45483,7 @@
         <w:rPr>
           <w:rFonts w:ascii="Times New Roman" w:hAnsi="Times New Roman" w:cs="Times New Roman"/>
         </w:rPr>
-        <w:t xml:space="preserve">  </w:t>
-      </w:r>
-      <w:r>
-        <w:rPr>
-          <w:rFonts w:ascii="Times New Roman" w:hAnsi="Times New Roman" w:cs="Times New Roman"/>
-        </w:rPr>
-        <w:t>Extinction procedures in the context of classical and operant conditioning not only remove the regularity that originally gave rise to the change in behavior but also (typically) involve the removal of the valenced stimulus as well. Although many of the extinction procedures used in this paper also did so (Experiments 1, 3, 4, 7), others only removed the regularity and allowed the valenced stimulus to remain present (Experiment 2).</w:t>
+        <w:t xml:space="preserve">  Extinction procedures in the context of classical and operant conditioning not only remove the regularity that originally gave rise to the change in behavior but also (typically) involve the removal of the valenced stimulus as well. Although many of the extinction procedures used in this paper also did so (Experiments 1, 3, 4, 7), others only removed the regularity and allowed the valenced stimulus to remain present (Experiment 2).</w:t>
       </w:r>
     </w:p>
   </w:footnote>
@@ -46098,13 +45841,7 @@
         <w:rPr>
           <w:rFonts w:ascii="Times New Roman" w:hAnsi="Times New Roman" w:cs="Times New Roman"/>
         </w:rPr>
-        <w:t xml:space="preserve"> </w:t>
-      </w:r>
-      <w:r>
-        <w:rPr>
-          <w:rFonts w:ascii="Times New Roman" w:hAnsi="Times New Roman" w:cs="Times New Roman"/>
-        </w:rPr>
-        <w:t xml:space="preserve">This procedure should extinguish </w:t>
+        <w:t xml:space="preserve"> This procedure should extinguish </w:t>
       </w:r>
       <w:r>
         <w:rPr>
@@ -46372,13 +46109,7 @@
         <w:rPr>
           <w:rFonts w:ascii="Times New Roman" w:hAnsi="Times New Roman" w:cs="Times New Roman"/>
         </w:rPr>
-        <w:t xml:space="preserve"> </w:t>
-      </w:r>
-      <w:r>
-        <w:rPr>
-          <w:rFonts w:ascii="Times New Roman" w:hAnsi="Times New Roman" w:cs="Times New Roman"/>
-        </w:rPr>
-        <w:t xml:space="preserve">As </w:t>
+        <w:t xml:space="preserve"> As </w:t>
       </w:r>
       <w:r>
         <w:rPr>
@@ -46420,7 +46151,33 @@
         <w:rPr>
           <w:rFonts w:ascii="Times New Roman" w:hAnsi="Times New Roman" w:cs="Times New Roman"/>
         </w:rPr>
-        <w:t xml:space="preserve"> these procedures boosted rather than undermined OEC effects. As such, the meta-analytic effect for the OEC effects should be treated with caution, and the forest plot is only provided as a visual overview of effects across studies.</w:t>
+        <w:t xml:space="preserve"> these procedures boosted rather than undermined OEC effects. </w:t>
+      </w:r>
+      <w:r>
+        <w:rPr>
+          <w:rFonts w:ascii="Times New Roman" w:hAnsi="Times New Roman" w:cs="Times New Roman"/>
+        </w:rPr>
+        <w:t xml:space="preserve">As such, the forest plot </w:t>
+      </w:r>
+      <w:r>
+        <w:rPr>
+          <w:rFonts w:ascii="Times New Roman" w:hAnsi="Times New Roman" w:cs="Times New Roman"/>
+        </w:rPr>
+        <w:t xml:space="preserve">of OEC effects </w:t>
+      </w:r>
+      <w:r>
+        <w:rPr>
+          <w:rFonts w:ascii="Times New Roman" w:hAnsi="Times New Roman" w:cs="Times New Roman"/>
+        </w:rPr>
+        <w:t xml:space="preserve">is only provided as a visual overview of </w:t>
+      </w:r>
+      <w:bookmarkStart w:id="2" w:name="_GoBack"/>
+      <w:bookmarkEnd w:id="2"/>
+      <w:r>
+        <w:rPr>
+          <w:rFonts w:ascii="Times New Roman" w:hAnsi="Times New Roman" w:cs="Times New Roman"/>
+        </w:rPr>
+        <w:t>effects across studies.</w:t>
       </w:r>
     </w:p>
   </w:footnote>
@@ -46539,14 +46296,7 @@
             <w:rFonts w:ascii="Times New Roman" w:hAnsi="Times New Roman" w:cs="Times New Roman"/>
             <w:sz w:val="24"/>
           </w:rPr>
-          <w:t xml:space="preserve">TESTING </w:t>
-        </w:r>
-        <w:r>
-          <w:rPr>
-            <w:rFonts w:ascii="Times New Roman" w:hAnsi="Times New Roman" w:cs="Times New Roman"/>
-            <w:sz w:val="24"/>
-          </w:rPr>
-          <w:t xml:space="preserve">THE ROBUSTNESS OF IR AND OEC EFFECTS </w:t>
+          <w:t xml:space="preserve">TESTING THE ROBUSTNESS OF IR AND OEC EFFECTS </w:t>
         </w:r>
         <w:r>
           <w:rPr>
@@ -46582,7 +46332,7 @@
             <w:noProof/>
             <w:sz w:val="24"/>
           </w:rPr>
-          <w:t>45</w:t>
+          <w:t>43</w:t>
         </w:r>
         <w:r>
           <w:rPr>
@@ -48869,7 +48619,7 @@
 </file>
 
 <file path=customXml/itemProps1.xml><?xml version="1.0" encoding="utf-8"?>
-<ds:datastoreItem xmlns:ds="http://schemas.openxmlformats.org/officeDocument/2006/customXml" ds:itemID="{936A9CFD-4ECC-4145-B491-400ECE506B7A}">
+<ds:datastoreItem xmlns:ds="http://schemas.openxmlformats.org/officeDocument/2006/customXml" ds:itemID="{9B2E6E11-9421-4D2A-9FE3-837910D2B0B5}">
   <ds:schemaRefs>
     <ds:schemaRef ds:uri="http://schemas.openxmlformats.org/officeDocument/2006/bibliography"/>
   </ds:schemaRefs>

</xml_diff>